<commit_message>
Formatting fixes, Lab 6
</commit_message>
<xml_diff>
--- a/Lab_06_Vector_Operations.docx
+++ b/Lab_06_Vector_Operations.docx
@@ -1115,15 +1115,13 @@
       <w:r>
         <w:t xml:space="preserve">represented as a single record in the attribute table.</w:t>
       </w:r>
-    </w:p>
-    <w:p>
-      <w:pPr>
-        <w:pStyle w:val="FirstParagraph"/>
-      </w:pPr>
+      <w:r>
+        <w:br w:type="textWrapping"/>
+      </w:r>
       <w:r>
         <w:drawing>
           <wp:inline>
-            <wp:extent cx="2484598" cy="2743200"/>
+            <wp:extent cx="2070499" cy="2286000"/>
             <wp:effectExtent b="0" l="0" r="0" t="0"/>
             <wp:docPr descr="" title="" id="1" name="Picture"/>
             <a:graphic>
@@ -1144,7 +1142,7 @@
                   <pic:spPr bwMode="auto">
                     <a:xfrm>
                       <a:off x="0" y="0"/>
-                      <a:ext cx="2484598" cy="2743200"/>
+                      <a:ext cx="2070499" cy="2286000"/>
                     </a:xfrm>
                     <a:prstGeom prst="rect">
                       <a:avLst/>
@@ -1170,7 +1168,7 @@
       <w:pPr>
         <w:pStyle w:val="Compact"/>
         <w:numPr>
-          <w:numId w:val="1005"/>
+          <w:numId w:val="1004"/>
           <w:ilvl w:val="0"/>
         </w:numPr>
       </w:pPr>
@@ -1188,7 +1186,7 @@
       <w:pPr>
         <w:pStyle w:val="Compact"/>
         <w:numPr>
-          <w:numId w:val="1005"/>
+          <w:numId w:val="1004"/>
           <w:ilvl w:val="0"/>
         </w:numPr>
       </w:pPr>
@@ -1285,15 +1283,13 @@
       <w:r>
         <w:t xml:space="preserve">individual polygons).</w:t>
       </w:r>
-    </w:p>
-    <w:p>
-      <w:pPr>
-        <w:pStyle w:val="FirstParagraph"/>
-      </w:pPr>
+      <w:r>
+        <w:br w:type="textWrapping"/>
+      </w:r>
       <w:r>
         <w:drawing>
           <wp:inline>
-            <wp:extent cx="2511597" cy="2743200"/>
+            <wp:extent cx="2092998" cy="2286000"/>
             <wp:effectExtent b="0" l="0" r="0" t="0"/>
             <wp:docPr descr="" title="" id="1" name="Picture"/>
             <a:graphic>
@@ -1314,7 +1310,7 @@
                   <pic:spPr bwMode="auto">
                     <a:xfrm>
                       <a:off x="0" y="0"/>
-                      <a:ext cx="2511597" cy="2743200"/>
+                      <a:ext cx="2092998" cy="2286000"/>
                     </a:xfrm>
                     <a:prstGeom prst="rect">
                       <a:avLst/>
@@ -1338,7 +1334,7 @@
     </w:p>
     <w:p>
       <w:pPr>
-        <w:pStyle w:val="BodyText"/>
+        <w:pStyle w:val="FirstParagraph"/>
       </w:pPr>
       <w:r>
         <w:t xml:space="preserve">It is often useful to have an individual record in the attribute table</w:t>
@@ -1360,7 +1356,7 @@
       <w:pPr>
         <w:pStyle w:val="Compact"/>
         <w:numPr>
-          <w:numId w:val="1006"/>
+          <w:numId w:val="1005"/>
           <w:ilvl w:val="0"/>
         </w:numPr>
       </w:pPr>
@@ -1372,7 +1368,7 @@
       <w:pPr>
         <w:pStyle w:val="Compact"/>
         <w:numPr>
-          <w:numId w:val="1006"/>
+          <w:numId w:val="1005"/>
           <w:ilvl w:val="0"/>
         </w:numPr>
       </w:pPr>
@@ -1382,26 +1378,22 @@
     </w:p>
     <w:p>
       <w:pPr>
-        <w:numPr>
-          <w:numId w:val="1006"/>
+        <w:pStyle w:val="Compact"/>
+        <w:numPr>
+          <w:numId w:val="1005"/>
           <w:ilvl w:val="0"/>
         </w:numPr>
       </w:pPr>
       <w:r>
         <w:t xml:space="preserve">Explore this new shapefile by selecting certain records in the attribute table to see which polygon is associated with a single record.</w:t>
       </w:r>
-    </w:p>
-    <w:p>
-      <w:pPr>
-        <w:numPr>
-          <w:numId w:val="1000"/>
-          <w:ilvl w:val="0"/>
-        </w:numPr>
-      </w:pPr>
+      <w:r>
+        <w:br w:type="textWrapping"/>
+      </w:r>
       <w:r>
         <w:drawing>
           <wp:inline>
-            <wp:extent cx="3005253" cy="2743200"/>
+            <wp:extent cx="2504378" cy="2286000"/>
             <wp:effectExtent b="0" l="0" r="0" t="0"/>
             <wp:docPr descr="" title="" id="1" name="Picture"/>
             <a:graphic>
@@ -1422,7 +1414,7 @@
                   <pic:spPr bwMode="auto">
                     <a:xfrm>
                       <a:off x="0" y="0"/>
-                      <a:ext cx="3005253" cy="2743200"/>
+                      <a:ext cx="2504378" cy="2286000"/>
                     </a:xfrm>
                     <a:prstGeom prst="rect">
                       <a:avLst/>
@@ -1446,48 +1438,49 @@
     </w:p>
     <w:p>
       <w:pPr>
+        <w:pStyle w:val="Compact"/>
+        <w:numPr>
+          <w:numId w:val="1005"/>
+          <w:ilvl w:val="0"/>
+        </w:numPr>
+      </w:pPr>
+      <w:r>
+        <w:t xml:space="preserve">Remove all data layers from ArcMap.</w:t>
+      </w:r>
+    </w:p>
+    <w:p>
+      <w:pPr>
+        <w:pStyle w:val="Heading2"/>
+      </w:pPr>
+      <w:bookmarkStart w:id="33" w:name="map-dissolve"/>
+      <w:r>
+        <w:t xml:space="preserve">Map Dissolve</w:t>
+      </w:r>
+      <w:bookmarkEnd w:id="33"/>
+    </w:p>
+    <w:p>
+      <w:pPr>
+        <w:pStyle w:val="FirstParagraph"/>
+      </w:pPr>
+      <w:r>
+        <w:t xml:space="preserve">Here, you will learn how to use ArcMap to generalize a data layer by</w:t>
+      </w:r>
+      <w:r>
+        <w:t xml:space="preserve"> </w:t>
+      </w:r>
+      <w:r>
+        <w:t xml:space="preserve">dissolving the boundaries of adjacent polygons.</w:t>
+      </w:r>
+    </w:p>
+    <w:p>
+      <w:pPr>
+        <w:pStyle w:val="Compact"/>
         <w:numPr>
           <w:numId w:val="1006"/>
           <w:ilvl w:val="0"/>
         </w:numPr>
       </w:pPr>
       <w:r>
-        <w:t xml:space="preserve">Remove all data layers from ArcMap.</w:t>
-      </w:r>
-    </w:p>
-    <w:p>
-      <w:pPr>
-        <w:pStyle w:val="Heading2"/>
-      </w:pPr>
-      <w:bookmarkStart w:id="33" w:name="map-dissolve"/>
-      <w:r>
-        <w:t xml:space="preserve">Map Dissolve</w:t>
-      </w:r>
-      <w:bookmarkEnd w:id="33"/>
-    </w:p>
-    <w:p>
-      <w:pPr>
-        <w:pStyle w:val="FirstParagraph"/>
-      </w:pPr>
-      <w:r>
-        <w:t xml:space="preserve">Here, you will learn how to use ArcMap to generalize a data layer by</w:t>
-      </w:r>
-      <w:r>
-        <w:t xml:space="preserve"> </w:t>
-      </w:r>
-      <w:r>
-        <w:t xml:space="preserve">dissolving the boundaries of adjacent polygons.</w:t>
-      </w:r>
-    </w:p>
-    <w:p>
-      <w:pPr>
-        <w:pStyle w:val="Compact"/>
-        <w:numPr>
-          <w:numId w:val="1007"/>
-          <w:ilvl w:val="0"/>
-        </w:numPr>
-      </w:pPr>
-      <w:r>
         <w:t xml:space="preserve">Add the census tracts shapefile (be sure to add the one in</w:t>
       </w:r>
       <w:r>
@@ -1501,7 +1494,7 @@
       <w:pPr>
         <w:pStyle w:val="Compact"/>
         <w:numPr>
-          <w:numId w:val="1007"/>
+          <w:numId w:val="1006"/>
           <w:ilvl w:val="0"/>
         </w:numPr>
       </w:pPr>
@@ -1531,7 +1524,7 @@
       <w:pPr>
         <w:pStyle w:val="Compact"/>
         <w:numPr>
-          <w:numId w:val="1007"/>
+          <w:numId w:val="1006"/>
           <w:ilvl w:val="0"/>
         </w:numPr>
       </w:pPr>
@@ -1559,8 +1552,9 @@
     </w:p>
     <w:p>
       <w:pPr>
-        <w:numPr>
-          <w:numId w:val="1007"/>
+        <w:pStyle w:val="Compact"/>
+        <w:numPr>
+          <w:numId w:val="1006"/>
           <w:ilvl w:val="0"/>
         </w:numPr>
       </w:pPr>
@@ -1597,14 +1591,9 @@
       <w:r>
         <w:t xml:space="preserve">table.</w:t>
       </w:r>
-    </w:p>
-    <w:p>
-      <w:pPr>
-        <w:numPr>
-          <w:numId w:val="1000"/>
-          <w:ilvl w:val="0"/>
-        </w:numPr>
-      </w:pPr>
+      <w:r>
+        <w:br w:type="textWrapping"/>
+      </w:r>
       <w:r>
         <w:drawing>
           <wp:inline>
@@ -1669,7 +1658,7 @@
       <w:pPr>
         <w:pStyle w:val="Compact"/>
         <w:numPr>
-          <w:numId w:val="1008"/>
+          <w:numId w:val="1007"/>
           <w:ilvl w:val="0"/>
         </w:numPr>
       </w:pPr>
@@ -1801,7 +1790,7 @@
       <w:pPr>
         <w:pStyle w:val="Compact"/>
         <w:numPr>
-          <w:numId w:val="1008"/>
+          <w:numId w:val="1007"/>
           <w:ilvl w:val="0"/>
         </w:numPr>
       </w:pPr>
@@ -1835,8 +1824,9 @@
     </w:p>
     <w:p>
       <w:pPr>
-        <w:numPr>
-          <w:numId w:val="1008"/>
+        <w:pStyle w:val="Compact"/>
+        <w:numPr>
+          <w:numId w:val="1007"/>
           <w:ilvl w:val="0"/>
         </w:numPr>
       </w:pPr>
@@ -1855,14 +1845,9 @@
       <w:r>
         <w:t xml:space="preserve">shapefile of county outlines.</w:t>
       </w:r>
-    </w:p>
-    <w:p>
-      <w:pPr>
-        <w:numPr>
-          <w:numId w:val="1000"/>
-          <w:ilvl w:val="0"/>
-        </w:numPr>
-      </w:pPr>
+      <w:r>
+        <w:br w:type="textWrapping"/>
+      </w:r>
       <w:r>
         <w:drawing>
           <wp:inline>
@@ -1911,8 +1896,9 @@
     </w:p>
     <w:p>
       <w:pPr>
-        <w:numPr>
-          <w:numId w:val="1008"/>
+        <w:pStyle w:val="Compact"/>
+        <w:numPr>
+          <w:numId w:val="1007"/>
           <w:ilvl w:val="0"/>
         </w:numPr>
       </w:pPr>
@@ -2025,7 +2011,7 @@
       <w:pPr>
         <w:pStyle w:val="Compact"/>
         <w:numPr>
-          <w:numId w:val="1009"/>
+          <w:numId w:val="1008"/>
           <w:ilvl w:val="0"/>
         </w:numPr>
       </w:pPr>
@@ -2049,7 +2035,7 @@
       <w:pPr>
         <w:pStyle w:val="Compact"/>
         <w:numPr>
-          <w:numId w:val="1009"/>
+          <w:numId w:val="1008"/>
           <w:ilvl w:val="0"/>
         </w:numPr>
       </w:pPr>
@@ -2065,8 +2051,9 @@
     </w:p>
     <w:p>
       <w:pPr>
-        <w:numPr>
-          <w:numId w:val="1009"/>
+        <w:pStyle w:val="Compact"/>
+        <w:numPr>
+          <w:numId w:val="1008"/>
           <w:ilvl w:val="0"/>
         </w:numPr>
       </w:pPr>
@@ -2107,10 +2094,6 @@
     <w:p>
       <w:pPr>
         <w:pStyle w:val="BlockText"/>
-        <w:numPr>
-          <w:numId w:val="1000"/>
-          <w:ilvl w:val="0"/>
-        </w:numPr>
       </w:pPr>
       <w:r>
         <w:t xml:space="preserve">Note: As is so often the case, there’s an additional way to</w:t>
@@ -2247,6 +2230,7 @@
     </w:p>
     <w:p>
       <w:pPr>
+        <w:pStyle w:val="Compact"/>
         <w:numPr>
           <w:numId w:val="1009"/>
           <w:ilvl w:val="0"/>
@@ -2470,6 +2454,7 @@
     </w:p>
     <w:p>
       <w:pPr>
+        <w:pStyle w:val="Compact"/>
         <w:numPr>
           <w:numId w:val="1010"/>
           <w:ilvl w:val="0"/>
@@ -2511,6 +2496,7 @@
     </w:p>
     <w:p>
       <w:pPr>
+        <w:pStyle w:val="Compact"/>
         <w:numPr>
           <w:numId w:val="1010"/>
           <w:ilvl w:val="0"/>
@@ -2576,6 +2562,7 @@
     </w:p>
     <w:p>
       <w:pPr>
+        <w:pStyle w:val="Compact"/>
         <w:numPr>
           <w:numId w:val="1011"/>
           <w:ilvl w:val="0"/>
@@ -2584,14 +2571,9 @@
       <w:r>
         <w:t xml:space="preserve">Add the empowerment zones and bus routes shapefiles to ArcMap.</w:t>
       </w:r>
-    </w:p>
-    <w:p>
-      <w:pPr>
-        <w:numPr>
-          <w:numId w:val="1000"/>
-          <w:ilvl w:val="0"/>
-        </w:numPr>
-      </w:pPr>
+      <w:r>
+        <w:br w:type="textWrapping"/>
+      </w:r>
       <w:r>
         <w:drawing>
           <wp:inline>
@@ -2688,6 +2670,7 @@
     </w:p>
     <w:p>
       <w:pPr>
+        <w:pStyle w:val="Compact"/>
         <w:numPr>
           <w:numId w:val="1011"/>
           <w:ilvl w:val="0"/>
@@ -2708,14 +2691,9 @@
       <w:r>
         <w:t xml:space="preserve">the original bus routes layer.</w:t>
       </w:r>
-    </w:p>
-    <w:p>
-      <w:pPr>
-        <w:numPr>
-          <w:numId w:val="1000"/>
-          <w:ilvl w:val="0"/>
-        </w:numPr>
-      </w:pPr>
+      <w:r>
+        <w:br w:type="textWrapping"/>
+      </w:r>
       <w:r>
         <w:drawing>
           <wp:inline>
@@ -2764,6 +2742,7 @@
     </w:p>
     <w:p>
       <w:pPr>
+        <w:pStyle w:val="Compact"/>
         <w:numPr>
           <w:numId w:val="1011"/>
           <w:ilvl w:val="0"/>
@@ -2919,6 +2898,7 @@
     </w:p>
     <w:p>
       <w:pPr>
+        <w:pStyle w:val="Compact"/>
         <w:numPr>
           <w:numId w:val="1012"/>
           <w:ilvl w:val="0"/>
@@ -2945,14 +2925,9 @@
       <w:r>
         <w:t xml:space="preserve">empowerment zones hollow.</w:t>
       </w:r>
-    </w:p>
-    <w:p>
-      <w:pPr>
-        <w:numPr>
-          <w:numId w:val="1000"/>
-          <w:ilvl w:val="0"/>
-        </w:numPr>
-      </w:pPr>
+      <w:r>
+        <w:br w:type="textWrapping"/>
+      </w:r>
       <w:r>
         <w:drawing>
           <wp:inline>
@@ -3001,6 +2976,7 @@
     </w:p>
     <w:p>
       <w:pPr>
+        <w:pStyle w:val="Compact"/>
         <w:numPr>
           <w:numId w:val="1012"/>
           <w:ilvl w:val="0"/>
@@ -3102,6 +3078,7 @@
     </w:p>
     <w:p>
       <w:pPr>
+        <w:pStyle w:val="Compact"/>
         <w:numPr>
           <w:numId w:val="1013"/>
           <w:ilvl w:val="0"/>
@@ -3134,18 +3111,13 @@
       <w:r>
         <w:t xml:space="preserve">spatially coincident, or overlap each other.</w:t>
       </w:r>
-    </w:p>
-    <w:p>
-      <w:pPr>
-        <w:numPr>
-          <w:numId w:val="1000"/>
-          <w:ilvl w:val="0"/>
-        </w:numPr>
-      </w:pPr>
+      <w:r>
+        <w:br w:type="textWrapping"/>
+      </w:r>
       <w:r>
         <w:drawing>
           <wp:inline>
-            <wp:extent cx="2873828" cy="2743200"/>
+            <wp:extent cx="2394857" cy="2286000"/>
             <wp:effectExtent b="0" l="0" r="0" t="0"/>
             <wp:docPr descr="" title="" id="1" name="Picture"/>
             <a:graphic>
@@ -3166,7 +3138,7 @@
                   <pic:spPr bwMode="auto">
                     <a:xfrm>
                       <a:off x="0" y="0"/>
-                      <a:ext cx="2873828" cy="2743200"/>
+                      <a:ext cx="2394857" cy="2286000"/>
                     </a:xfrm>
                     <a:prstGeom prst="rect">
                       <a:avLst/>
@@ -3260,7 +3232,7 @@
         <w:t xml:space="preserve">zones and the store buffer layers.</w:t>
       </w:r>
       <w:r>
-        <w:t xml:space="preserve"> </w:t>
+        <w:br w:type="textWrapping"/>
       </w:r>
       <w:r>
         <w:drawing>
@@ -3310,6 +3282,7 @@
     </w:p>
     <w:p>
       <w:pPr>
+        <w:pStyle w:val="Compact"/>
         <w:numPr>
           <w:numId w:val="1013"/>
           <w:ilvl w:val="0"/>
@@ -5480,33 +5453,33 @@
     </w:lvlOverride>
   </w:num>
   <w:num w:numId="1005">
-    <w:abstractNumId w:val="99415"/>
+    <w:abstractNumId w:val="99411"/>
     <w:lvlOverride w:ilvl="0">
-      <w:startOverride w:val="5"/>
+      <w:startOverride w:val="1"/>
     </w:lvlOverride>
     <w:lvlOverride w:ilvl="1">
-      <w:startOverride w:val="5"/>
+      <w:startOverride w:val="1"/>
     </w:lvlOverride>
     <w:lvlOverride w:ilvl="2">
-      <w:startOverride w:val="5"/>
+      <w:startOverride w:val="1"/>
     </w:lvlOverride>
     <w:lvlOverride w:ilvl="3">
-      <w:startOverride w:val="5"/>
+      <w:startOverride w:val="1"/>
     </w:lvlOverride>
     <w:lvlOverride w:ilvl="4">
-      <w:startOverride w:val="5"/>
+      <w:startOverride w:val="1"/>
     </w:lvlOverride>
     <w:lvlOverride w:ilvl="5">
-      <w:startOverride w:val="5"/>
+      <w:startOverride w:val="1"/>
     </w:lvlOverride>
     <w:lvlOverride w:ilvl="6">
-      <w:startOverride w:val="5"/>
+      <w:startOverride w:val="1"/>
     </w:lvlOverride>
     <w:lvlOverride w:ilvl="7">
-      <w:startOverride w:val="5"/>
+      <w:startOverride w:val="1"/>
     </w:lvlOverride>
     <w:lvlOverride w:ilvl="8">
-      <w:startOverride w:val="5"/>
+      <w:startOverride w:val="1"/>
     </w:lvlOverride>
   </w:num>
   <w:num w:numId="1006">
@@ -5540,36 +5513,6 @@
     </w:lvlOverride>
   </w:num>
   <w:num w:numId="1007">
-    <w:abstractNumId w:val="99411"/>
-    <w:lvlOverride w:ilvl="0">
-      <w:startOverride w:val="1"/>
-    </w:lvlOverride>
-    <w:lvlOverride w:ilvl="1">
-      <w:startOverride w:val="1"/>
-    </w:lvlOverride>
-    <w:lvlOverride w:ilvl="2">
-      <w:startOverride w:val="1"/>
-    </w:lvlOverride>
-    <w:lvlOverride w:ilvl="3">
-      <w:startOverride w:val="1"/>
-    </w:lvlOverride>
-    <w:lvlOverride w:ilvl="4">
-      <w:startOverride w:val="1"/>
-    </w:lvlOverride>
-    <w:lvlOverride w:ilvl="5">
-      <w:startOverride w:val="1"/>
-    </w:lvlOverride>
-    <w:lvlOverride w:ilvl="6">
-      <w:startOverride w:val="1"/>
-    </w:lvlOverride>
-    <w:lvlOverride w:ilvl="7">
-      <w:startOverride w:val="1"/>
-    </w:lvlOverride>
-    <w:lvlOverride w:ilvl="8">
-      <w:startOverride w:val="1"/>
-    </w:lvlOverride>
-  </w:num>
-  <w:num w:numId="1008">
     <w:abstractNumId w:val="99415"/>
     <w:lvlOverride w:ilvl="0">
       <w:startOverride w:val="5"/>
@@ -5599,7 +5542,7 @@
       <w:startOverride w:val="5"/>
     </w:lvlOverride>
   </w:num>
-  <w:num w:numId="1009">
+  <w:num w:numId="1008">
     <w:abstractNumId w:val="99411"/>
     <w:lvlOverride w:ilvl="0">
       <w:startOverride w:val="1"/>
@@ -5627,6 +5570,36 @@
     </w:lvlOverride>
     <w:lvlOverride w:ilvl="8">
       <w:startOverride w:val="1"/>
+    </w:lvlOverride>
+  </w:num>
+  <w:num w:numId="1009">
+    <w:abstractNumId w:val="99414"/>
+    <w:lvlOverride w:ilvl="0">
+      <w:startOverride w:val="4"/>
+    </w:lvlOverride>
+    <w:lvlOverride w:ilvl="1">
+      <w:startOverride w:val="4"/>
+    </w:lvlOverride>
+    <w:lvlOverride w:ilvl="2">
+      <w:startOverride w:val="4"/>
+    </w:lvlOverride>
+    <w:lvlOverride w:ilvl="3">
+      <w:startOverride w:val="4"/>
+    </w:lvlOverride>
+    <w:lvlOverride w:ilvl="4">
+      <w:startOverride w:val="4"/>
+    </w:lvlOverride>
+    <w:lvlOverride w:ilvl="5">
+      <w:startOverride w:val="4"/>
+    </w:lvlOverride>
+    <w:lvlOverride w:ilvl="6">
+      <w:startOverride w:val="4"/>
+    </w:lvlOverride>
+    <w:lvlOverride w:ilvl="7">
+      <w:startOverride w:val="4"/>
+    </w:lvlOverride>
+    <w:lvlOverride w:ilvl="8">
+      <w:startOverride w:val="4"/>
     </w:lvlOverride>
   </w:num>
   <w:num w:numId="1010">

</xml_diff>